<commit_message>
revision to Project Proposal
</commit_message>
<xml_diff>
--- a/Project 1 Proposal Draft.docx
+++ b/Project 1 Proposal Draft.docx
@@ -7,232 +7,98 @@
         <w:pStyle w:val="NoSpacing"/>
       </w:pPr>
       <w:r>
-        <w:t>MURDERRRRRRRRRRRRRRRRRRRRRRRRRRRRRRRRRRRRRR and intrigue</w:t>
-      </w:r>
-    </w:p>
-    <w:p>
-      <w:pPr>
-        <w:pStyle w:val="NoSpacing"/>
-      </w:pPr>
+        <w:t>Project 1 Proposal</w:t>
+      </w:r>
+    </w:p>
+    <w:p>
+      <w:pPr>
+        <w:pStyle w:val="NoSpacing"/>
+      </w:pPr>
+      <w:r>
+        <w:t>Team 2</w:t>
+      </w:r>
+      <w:r>
+        <w:t xml:space="preserve"> </w:t>
+      </w:r>
+      <w:proofErr w:type="spellStart"/>
+      <w:r>
+        <w:t>Dompelgangers</w:t>
+      </w:r>
+      <w:proofErr w:type="spellEnd"/>
     </w:p>
     <w:p>
       <w:pPr>
         <w:pStyle w:val="NoSpacing"/>
         <w:rPr>
           <w:b/>
-          <w:i/>
         </w:rPr>
       </w:pPr>
-      <w:r>
+      <w:bookmarkStart w:id="0" w:name="_GoBack"/>
+      <w:bookmarkEnd w:id="0"/>
+    </w:p>
+    <w:p>
+      <w:pPr>
+        <w:pStyle w:val="NoSpacing"/>
         <w:rPr>
           <w:b/>
-          <w:i/>
         </w:rPr>
-        <w:t xml:space="preserve">Group: Grab one or two of the below topics and explore whether they will be viable for the project. Slack the group which options you’re looking </w:t>
-      </w:r>
-      <w:proofErr w:type="gramStart"/>
+      </w:pPr>
       <w:r>
         <w:rPr>
           <w:b/>
-          <w:i/>
         </w:rPr>
-        <w:t>into</w:t>
-      </w:r>
-      <w:proofErr w:type="gramEnd"/>
-      <w:r>
+        <w:t>Project Summary</w:t>
+      </w:r>
+    </w:p>
+    <w:p>
+      <w:pPr>
+        <w:pStyle w:val="NoSpacing"/>
+      </w:pPr>
+      <w:r>
+        <w:t>Potential High-Level Directions:</w:t>
+      </w:r>
+    </w:p>
+    <w:p>
+      <w:pPr>
+        <w:pStyle w:val="NoSpacing"/>
+      </w:pPr>
+    </w:p>
+    <w:p>
+      <w:pPr>
+        <w:pStyle w:val="NoSpacing"/>
+      </w:pPr>
+      <w:r>
+        <w:t>*Evolution of murder as a crime in the Midwest between 1976 - 2016</w:t>
+      </w:r>
+    </w:p>
+    <w:p>
+      <w:pPr>
+        <w:pStyle w:val="NoSpacing"/>
+      </w:pPr>
+      <w:r>
+        <w:t xml:space="preserve">*Characteristics of murder in the Midwest between 1976 </w:t>
+      </w:r>
+      <w:r>
+        <w:t>–</w:t>
+      </w:r>
+      <w:r>
+        <w:t xml:space="preserve"> 2016</w:t>
+      </w:r>
+    </w:p>
+    <w:p>
+      <w:pPr>
+        <w:pStyle w:val="NoSpacing"/>
+      </w:pPr>
+      <w:r>
+        <w:t>*Factors in successful murder investigation between 1976 - 2016</w:t>
+      </w:r>
+    </w:p>
+    <w:p>
+      <w:pPr>
+        <w:pStyle w:val="NoSpacing"/>
         <w:rPr>
           <w:b/>
-          <w:i/>
         </w:rPr>
-        <w:t xml:space="preserve"> so we don’t overlap.</w:t>
-      </w:r>
-    </w:p>
-    <w:p>
-      <w:pPr>
-        <w:pStyle w:val="NoSpacing"/>
-      </w:pPr>
-    </w:p>
-    <w:p>
-      <w:pPr>
-        <w:pStyle w:val="NoSpacing"/>
-        <w:numPr>
-          <w:ilvl w:val="0"/>
-          <w:numId w:val="1"/>
-        </w:numPr>
-      </w:pPr>
-      <w:r>
-        <w:t>Circumstances around unsolved crimes</w:t>
-      </w:r>
-    </w:p>
-    <w:p>
-      <w:pPr>
-        <w:pStyle w:val="NoSpacing"/>
-        <w:numPr>
-          <w:ilvl w:val="0"/>
-          <w:numId w:val="1"/>
-        </w:numPr>
-      </w:pPr>
-      <w:r>
-        <w:t>Circumstances around s</w:t>
-      </w:r>
-      <w:r>
-        <w:t xml:space="preserve">olved vs. </w:t>
-      </w:r>
-      <w:r>
-        <w:t>u</w:t>
-      </w:r>
-      <w:r>
-        <w:t>nsolved</w:t>
-      </w:r>
-    </w:p>
-    <w:p>
-      <w:pPr>
-        <w:pStyle w:val="NoSpacing"/>
-        <w:numPr>
-          <w:ilvl w:val="0"/>
-          <w:numId w:val="1"/>
-        </w:numPr>
-      </w:pPr>
-      <w:r>
-        <w:t>Types of w</w:t>
-      </w:r>
-      <w:r>
-        <w:t>eapons</w:t>
-      </w:r>
-      <w:r>
-        <w:t xml:space="preserve"> used</w:t>
-      </w:r>
-      <w:r>
-        <w:t xml:space="preserve"> over time</w:t>
-      </w:r>
-      <w:r>
-        <w:t xml:space="preserve"> in violent crime</w:t>
-      </w:r>
-    </w:p>
-    <w:p>
-      <w:pPr>
-        <w:pStyle w:val="NoSpacing"/>
-        <w:numPr>
-          <w:ilvl w:val="0"/>
-          <w:numId w:val="1"/>
-        </w:numPr>
-      </w:pPr>
-      <w:r>
-        <w:t>Types of cases</w:t>
-      </w:r>
-      <w:r>
-        <w:t xml:space="preserve"> by year</w:t>
-      </w:r>
-    </w:p>
-    <w:p>
-      <w:pPr>
-        <w:pStyle w:val="NoSpacing"/>
-        <w:numPr>
-          <w:ilvl w:val="0"/>
-          <w:numId w:val="1"/>
-        </w:numPr>
-      </w:pPr>
-      <w:r>
-        <w:t xml:space="preserve">Violent Crime: </w:t>
-      </w:r>
-      <w:r>
-        <w:t>Relationship to victim</w:t>
-      </w:r>
-    </w:p>
-    <w:p>
-      <w:pPr>
-        <w:pStyle w:val="NoSpacing"/>
-        <w:numPr>
-          <w:ilvl w:val="0"/>
-          <w:numId w:val="1"/>
-        </w:numPr>
-      </w:pPr>
-      <w:r>
-        <w:t>Ratio of solved vs. unsolved over time</w:t>
-      </w:r>
-    </w:p>
-    <w:p>
-      <w:pPr>
-        <w:pStyle w:val="NoSpacing"/>
-        <w:numPr>
-          <w:ilvl w:val="0"/>
-          <w:numId w:val="1"/>
-        </w:numPr>
-      </w:pPr>
-      <w:r>
-        <w:t>Rural vs Urban unsolved over time</w:t>
-      </w:r>
-    </w:p>
-    <w:p>
-      <w:pPr>
-        <w:pStyle w:val="NoSpacing"/>
-        <w:numPr>
-          <w:ilvl w:val="0"/>
-          <w:numId w:val="1"/>
-        </w:numPr>
-      </w:pPr>
-      <w:r>
-        <w:t>Rural vs. Urban crime rate</w:t>
-      </w:r>
-    </w:p>
-    <w:p>
-      <w:pPr>
-        <w:pStyle w:val="NoSpacing"/>
-        <w:numPr>
-          <w:ilvl w:val="0"/>
-          <w:numId w:val="1"/>
-        </w:numPr>
-      </w:pPr>
-      <w:r>
-        <w:t>Age and Gender of victim</w:t>
-      </w:r>
-    </w:p>
-    <w:p>
-      <w:pPr>
-        <w:pStyle w:val="NoSpacing"/>
-        <w:numPr>
-          <w:ilvl w:val="0"/>
-          <w:numId w:val="1"/>
-        </w:numPr>
-      </w:pPr>
-      <w:r>
-        <w:t>Age and Gender of killers</w:t>
-      </w:r>
-    </w:p>
-    <w:p>
-      <w:pPr>
-        <w:pStyle w:val="NoSpacing"/>
-      </w:pPr>
-    </w:p>
-    <w:p>
-      <w:pPr>
-        <w:pStyle w:val="NoSpacing"/>
-      </w:pPr>
-    </w:p>
-    <w:p>
-      <w:pPr>
-        <w:pStyle w:val="NoSpacing"/>
-      </w:pPr>
-      <w:r>
-        <w:t>Scope: Midwest</w:t>
-      </w:r>
-    </w:p>
-    <w:p>
-      <w:pPr>
-        <w:pStyle w:val="NoSpacing"/>
-      </w:pPr>
-      <w:r>
-        <w:t xml:space="preserve">Minnesota, Kansas, Nebraska, Iowa, South Dakota, North Dakota, Wisconsin, Michigan, Indiana, Ohio, Missouri, Illinois </w:t>
-      </w:r>
-    </w:p>
-    <w:p>
-      <w:pPr>
-        <w:pStyle w:val="NoSpacing"/>
-      </w:pPr>
-    </w:p>
-    <w:p>
-      <w:pPr>
-        <w:pStyle w:val="NoSpacing"/>
       </w:pPr>
     </w:p>
     <w:p>
@@ -240,44 +106,516 @@
         <w:pStyle w:val="NoSpacing"/>
         <w:rPr>
           <w:b/>
-          <w:i/>
         </w:rPr>
       </w:pPr>
       <w:r>
         <w:rPr>
           <w:b/>
-          <w:i/>
         </w:rPr>
-        <w:t>Then we’ll get together on Wednesday and narrow down our questions:</w:t>
-      </w:r>
-    </w:p>
-    <w:p>
-      <w:pPr>
-        <w:pStyle w:val="NoSpacing"/>
-      </w:pPr>
-    </w:p>
-    <w:p>
-      <w:pPr>
-        <w:pStyle w:val="NoSpacing"/>
-      </w:pPr>
-      <w:r>
-        <w:t>The questions we want to answer:</w:t>
-      </w:r>
-    </w:p>
-    <w:p>
-      <w:pPr>
-        <w:pStyle w:val="NoSpacing"/>
-      </w:pPr>
-      <w:bookmarkStart w:id="0" w:name="_GoBack"/>
-      <w:bookmarkEnd w:id="0"/>
-    </w:p>
-    <w:p>
-      <w:pPr>
-        <w:pStyle w:val="NoSpacing"/>
-      </w:pPr>
+        <w:t>Scope</w:t>
+      </w:r>
+    </w:p>
+    <w:p>
+      <w:pPr>
+        <w:pStyle w:val="NoSpacing"/>
+        <w:rPr>
+          <w:b/>
+        </w:rPr>
+      </w:pPr>
+      <w:r>
+        <w:t>Timeframe:</w:t>
+      </w:r>
+      <w:r>
+        <w:rPr>
+          <w:b/>
+        </w:rPr>
+        <w:t xml:space="preserve"> </w:t>
+      </w:r>
+      <w:r>
+        <w:t>1976-2016 (40 years)</w:t>
+      </w:r>
+    </w:p>
+    <w:p>
+      <w:pPr>
+        <w:pStyle w:val="NoSpacing"/>
+      </w:pPr>
+      <w:r>
+        <w:t xml:space="preserve">Region of Interest: </w:t>
+      </w:r>
+      <w:r>
+        <w:t>Midwest</w:t>
+      </w:r>
+      <w:r>
+        <w:t xml:space="preserve">. </w:t>
+      </w:r>
+      <w:r>
+        <w:t xml:space="preserve">Minnesota, Kansas, Nebraska, Iowa, South Dakota, North Dakota, Wisconsin, Michigan, Indiana, Ohio, Missouri, Illinois </w:t>
+      </w:r>
+    </w:p>
+    <w:p>
+      <w:pPr>
+        <w:pStyle w:val="NoSpacing"/>
+      </w:pPr>
+    </w:p>
+    <w:p>
+      <w:pPr>
+        <w:pStyle w:val="NoSpacing"/>
+        <w:rPr>
+          <w:b/>
+          <w:color w:val="FF0000"/>
+        </w:rPr>
+      </w:pPr>
+      <w:r>
+        <w:rPr>
+          <w:b/>
+          <w:color w:val="FF0000"/>
+        </w:rPr>
+        <w:t>Interest and Intent</w:t>
+      </w:r>
+      <w:r>
+        <w:rPr>
+          <w:b/>
+          <w:color w:val="FF0000"/>
+        </w:rPr>
+        <w:t xml:space="preserve">: </w:t>
+      </w:r>
+      <w:r>
+        <w:t>need to define</w:t>
+      </w:r>
+    </w:p>
+    <w:p>
+      <w:pPr>
+        <w:pStyle w:val="NoSpacing"/>
+        <w:rPr>
+          <w:b/>
+        </w:rPr>
+      </w:pPr>
+    </w:p>
+    <w:p>
+      <w:pPr>
+        <w:pStyle w:val="NoSpacing"/>
+        <w:rPr>
+          <w:b/>
+          <w:color w:val="FF0000"/>
+        </w:rPr>
+      </w:pPr>
+      <w:r>
+        <w:rPr>
+          <w:b/>
+          <w:color w:val="FF0000"/>
+        </w:rPr>
+        <w:t>Source Data</w:t>
+      </w:r>
+    </w:p>
+    <w:p>
+      <w:pPr>
+        <w:pStyle w:val="NoSpacing"/>
+      </w:pPr>
+      <w:r>
+        <w:t>Murderdata.org</w:t>
+      </w:r>
+    </w:p>
+    <w:p>
+      <w:pPr>
+        <w:pStyle w:val="NoSpacing"/>
+      </w:pPr>
+    </w:p>
+    <w:p>
+      <w:pPr>
+        <w:pStyle w:val="NoSpacing"/>
+        <w:rPr>
+          <w:b/>
+        </w:rPr>
+      </w:pPr>
+      <w:r>
+        <w:rPr>
+          <w:b/>
+        </w:rPr>
+        <w:t>Questions we’d like to answer</w:t>
+      </w:r>
+    </w:p>
+    <w:p>
+      <w:pPr>
+        <w:pStyle w:val="NoSpacing"/>
+      </w:pPr>
+    </w:p>
+    <w:p>
+      <w:pPr>
+        <w:pStyle w:val="NoSpacing"/>
+      </w:pPr>
+      <w:r>
+        <w:t>Political influences and murder</w:t>
+      </w:r>
+    </w:p>
+    <w:p>
+      <w:pPr>
+        <w:pStyle w:val="NoSpacing"/>
+        <w:numPr>
+          <w:ilvl w:val="0"/>
+          <w:numId w:val="2"/>
+        </w:numPr>
+      </w:pPr>
+      <w:r>
+        <w:t>Do gun control laws have an influence on number of firearm deaths?</w:t>
+      </w:r>
+    </w:p>
+    <w:p>
+      <w:pPr>
+        <w:pStyle w:val="NoSpacing"/>
+        <w:numPr>
+          <w:ilvl w:val="0"/>
+          <w:numId w:val="2"/>
+        </w:numPr>
+      </w:pPr>
+      <w:r>
+        <w:t>Could things like presidential administrations or wartime influence murder rate?</w:t>
+      </w:r>
+    </w:p>
+    <w:p>
+      <w:pPr>
+        <w:pStyle w:val="NoSpacing"/>
+      </w:pPr>
+    </w:p>
+    <w:p>
+      <w:pPr>
+        <w:pStyle w:val="NoSpacing"/>
+      </w:pPr>
+      <w:r>
+        <w:t>Gender Dynamics and murder</w:t>
+      </w:r>
+    </w:p>
+    <w:p>
+      <w:pPr>
+        <w:pStyle w:val="NoSpacing"/>
+        <w:numPr>
+          <w:ilvl w:val="0"/>
+          <w:numId w:val="2"/>
+        </w:numPr>
+      </w:pPr>
+      <w:r>
+        <w:t>Are women more often murdered by men or women?</w:t>
+      </w:r>
+    </w:p>
+    <w:p>
+      <w:pPr>
+        <w:pStyle w:val="NoSpacing"/>
+        <w:numPr>
+          <w:ilvl w:val="0"/>
+          <w:numId w:val="2"/>
+        </w:numPr>
+      </w:pPr>
+      <w:r>
+        <w:t>Are men more often murdered by men or women?</w:t>
+      </w:r>
+    </w:p>
+    <w:p>
+      <w:pPr>
+        <w:pStyle w:val="NoSpacing"/>
+      </w:pPr>
+    </w:p>
+    <w:p>
+      <w:pPr>
+        <w:pStyle w:val="NoSpacing"/>
+      </w:pPr>
+      <w:r>
+        <w:t>Social/Economic/Community Dynamics and murder</w:t>
+      </w:r>
+    </w:p>
+    <w:p>
+      <w:pPr>
+        <w:pStyle w:val="NoSpacing"/>
+        <w:numPr>
+          <w:ilvl w:val="0"/>
+          <w:numId w:val="2"/>
+        </w:numPr>
+      </w:pPr>
+      <w:r>
+        <w:t>Are most female homicide victims killed by someone they know or their partner?</w:t>
+      </w:r>
+    </w:p>
+    <w:p>
+      <w:pPr>
+        <w:pStyle w:val="NoSpacing"/>
+        <w:numPr>
+          <w:ilvl w:val="0"/>
+          <w:numId w:val="2"/>
+        </w:numPr>
+      </w:pPr>
+      <w:r>
+        <w:t>What are the most likely relationships between people involved in murder cases?</w:t>
+      </w:r>
+    </w:p>
+    <w:p>
+      <w:pPr>
+        <w:pStyle w:val="NoSpacing"/>
+        <w:numPr>
+          <w:ilvl w:val="0"/>
+          <w:numId w:val="3"/>
+        </w:numPr>
+      </w:pPr>
+      <w:r>
+        <w:t>Does population density influence homicide rates?</w:t>
+      </w:r>
+    </w:p>
+    <w:p>
+      <w:pPr>
+        <w:pStyle w:val="NoSpacing"/>
+        <w:numPr>
+          <w:ilvl w:val="0"/>
+          <w:numId w:val="3"/>
+        </w:numPr>
+      </w:pPr>
+      <w:r>
+        <w:t xml:space="preserve">Do other factors about </w:t>
+      </w:r>
+      <w:proofErr w:type="gramStart"/>
+      <w:r>
+        <w:t>living</w:t>
+      </w:r>
+      <w:proofErr w:type="gramEnd"/>
+      <w:r>
+        <w:t xml:space="preserve"> in a city or a rural community influence homicide rates?</w:t>
+      </w:r>
+    </w:p>
+    <w:p>
+      <w:pPr>
+        <w:pStyle w:val="NoSpacing"/>
+        <w:numPr>
+          <w:ilvl w:val="0"/>
+          <w:numId w:val="3"/>
+        </w:numPr>
+      </w:pPr>
+      <w:r>
+        <w:t>Do rural or urban factors contribute to solved/unsolved homicide case rates?</w:t>
+      </w:r>
+    </w:p>
+    <w:p>
+      <w:pPr>
+        <w:pStyle w:val="NoSpacing"/>
+        <w:numPr>
+          <w:ilvl w:val="0"/>
+          <w:numId w:val="3"/>
+        </w:numPr>
+      </w:pPr>
+      <w:r>
+        <w:t>How does Midwest or Minnesota specifically match up with other states homicide rates?</w:t>
+      </w:r>
+    </w:p>
+    <w:p>
+      <w:pPr>
+        <w:pStyle w:val="NoSpacing"/>
+        <w:numPr>
+          <w:ilvl w:val="0"/>
+          <w:numId w:val="3"/>
+        </w:numPr>
+      </w:pPr>
+      <w:r>
+        <w:t>Does the economy correlate with homicide rates?</w:t>
+      </w:r>
+    </w:p>
+    <w:p>
+      <w:pPr>
+        <w:pStyle w:val="NoSpacing"/>
+      </w:pPr>
+    </w:p>
+    <w:p>
+      <w:pPr>
+        <w:pStyle w:val="NoSpacing"/>
+      </w:pPr>
+      <w:r>
+        <w:t>Technology and murder</w:t>
+      </w:r>
+    </w:p>
+    <w:p>
+      <w:pPr>
+        <w:pStyle w:val="NoSpacing"/>
+        <w:numPr>
+          <w:ilvl w:val="0"/>
+          <w:numId w:val="2"/>
+        </w:numPr>
+      </w:pPr>
+      <w:r>
+        <w:t>Are solve rates of homicides increasing with improved technology? If not, does this have a correlation with other factors?</w:t>
+      </w:r>
+    </w:p>
+    <w:p>
+      <w:pPr>
+        <w:pStyle w:val="NoSpacing"/>
+        <w:numPr>
+          <w:ilvl w:val="0"/>
+          <w:numId w:val="2"/>
+        </w:numPr>
+      </w:pPr>
+      <w:r>
+        <w:t>Are offenders using different weapons through time?</w:t>
+      </w:r>
+    </w:p>
+    <w:p>
+      <w:pPr>
+        <w:pStyle w:val="NoSpacing"/>
+        <w:numPr>
+          <w:ilvl w:val="0"/>
+          <w:numId w:val="2"/>
+        </w:numPr>
+      </w:pPr>
+      <w:r>
+        <w:t>Has the use of social media influenced the rate of homicides and/or the rate of unsolved cases?</w:t>
+      </w:r>
+    </w:p>
+    <w:p>
+      <w:pPr>
+        <w:pStyle w:val="NoSpacing"/>
+      </w:pPr>
+    </w:p>
+    <w:p>
+      <w:pPr>
+        <w:pStyle w:val="NoSpacing"/>
+      </w:pPr>
+      <w:r>
+        <w:t>Environmental influences and murder</w:t>
+      </w:r>
+    </w:p>
+    <w:p>
+      <w:pPr>
+        <w:pStyle w:val="NoSpacing"/>
+        <w:numPr>
+          <w:ilvl w:val="0"/>
+          <w:numId w:val="4"/>
+        </w:numPr>
+      </w:pPr>
+      <w:r>
+        <w:t>Do temperatures influence murder rates?</w:t>
+      </w:r>
     </w:p>
     <w:p/>
-    <w:p/>
+    <w:p>
+      <w:pPr>
+        <w:pStyle w:val="NoSpacing"/>
+      </w:pPr>
+      <w:r>
+        <w:t>Questions we researched (from Monday 4/3)</w:t>
+      </w:r>
+    </w:p>
+    <w:p>
+      <w:pPr>
+        <w:pStyle w:val="NoSpacing"/>
+        <w:numPr>
+          <w:ilvl w:val="0"/>
+          <w:numId w:val="1"/>
+        </w:numPr>
+      </w:pPr>
+      <w:r>
+        <w:t>Circumstances around unsolved crimes</w:t>
+      </w:r>
+    </w:p>
+    <w:p>
+      <w:pPr>
+        <w:pStyle w:val="NoSpacing"/>
+        <w:numPr>
+          <w:ilvl w:val="0"/>
+          <w:numId w:val="1"/>
+        </w:numPr>
+      </w:pPr>
+      <w:r>
+        <w:t>Circumstances around solved vs. unsolved</w:t>
+      </w:r>
+    </w:p>
+    <w:p>
+      <w:pPr>
+        <w:pStyle w:val="NoSpacing"/>
+        <w:numPr>
+          <w:ilvl w:val="0"/>
+          <w:numId w:val="1"/>
+        </w:numPr>
+      </w:pPr>
+      <w:r>
+        <w:t>Types of weapons used over time in violent crime</w:t>
+      </w:r>
+    </w:p>
+    <w:p>
+      <w:pPr>
+        <w:pStyle w:val="NoSpacing"/>
+        <w:numPr>
+          <w:ilvl w:val="0"/>
+          <w:numId w:val="1"/>
+        </w:numPr>
+      </w:pPr>
+      <w:r>
+        <w:t>Types of cases by year</w:t>
+      </w:r>
+    </w:p>
+    <w:p>
+      <w:pPr>
+        <w:pStyle w:val="NoSpacing"/>
+        <w:numPr>
+          <w:ilvl w:val="0"/>
+          <w:numId w:val="1"/>
+        </w:numPr>
+      </w:pPr>
+      <w:r>
+        <w:t>Violent Crime: Relationship to victim</w:t>
+      </w:r>
+    </w:p>
+    <w:p>
+      <w:pPr>
+        <w:pStyle w:val="NoSpacing"/>
+        <w:numPr>
+          <w:ilvl w:val="0"/>
+          <w:numId w:val="1"/>
+        </w:numPr>
+      </w:pPr>
+      <w:r>
+        <w:t>Ratio of solved vs. unsolved over time</w:t>
+      </w:r>
+    </w:p>
+    <w:p>
+      <w:pPr>
+        <w:pStyle w:val="NoSpacing"/>
+        <w:numPr>
+          <w:ilvl w:val="0"/>
+          <w:numId w:val="1"/>
+        </w:numPr>
+      </w:pPr>
+      <w:r>
+        <w:t>Rural vs Urban unsolved over time</w:t>
+      </w:r>
+    </w:p>
+    <w:p>
+      <w:pPr>
+        <w:pStyle w:val="NoSpacing"/>
+        <w:numPr>
+          <w:ilvl w:val="0"/>
+          <w:numId w:val="1"/>
+        </w:numPr>
+      </w:pPr>
+      <w:r>
+        <w:t>Rural vs. Urban crime rate</w:t>
+      </w:r>
+    </w:p>
+    <w:p>
+      <w:pPr>
+        <w:pStyle w:val="NoSpacing"/>
+        <w:numPr>
+          <w:ilvl w:val="0"/>
+          <w:numId w:val="1"/>
+        </w:numPr>
+      </w:pPr>
+      <w:r>
+        <w:t>Age and Gender of victim</w:t>
+      </w:r>
+    </w:p>
+    <w:p>
+      <w:pPr>
+        <w:pStyle w:val="NoSpacing"/>
+        <w:numPr>
+          <w:ilvl w:val="0"/>
+          <w:numId w:val="1"/>
+        </w:numPr>
+      </w:pPr>
+      <w:r>
+        <w:t>Age and Gender of killers</w:t>
+      </w:r>
+    </w:p>
     <w:p/>
     <w:sectPr>
       <w:pgSz w:w="12240" w:h="15840"/>
@@ -292,6 +630,119 @@
 <file path=word/numbering.xml><?xml version="1.0" encoding="utf-8"?>
 <w:numbering xmlns:wpc="http://schemas.microsoft.com/office/word/2010/wordprocessingCanvas" xmlns:cx="http://schemas.microsoft.com/office/drawing/2014/chartex" xmlns:cx1="http://schemas.microsoft.com/office/drawing/2015/9/8/chartex" xmlns:cx2="http://schemas.microsoft.com/office/drawing/2015/10/21/chartex" xmlns:cx3="http://schemas.microsoft.com/office/drawing/2016/5/9/chartex" xmlns:cx4="http://schemas.microsoft.com/office/drawing/2016/5/10/chartex" xmlns:cx5="http://schemas.microsoft.com/office/drawing/2016/5/11/chartex" xmlns:cx6="http://schemas.microsoft.com/office/drawing/2016/5/12/chartex" xmlns:cx7="http://schemas.microsoft.com/office/drawing/2016/5/13/chartex" xmlns:cx8="http://schemas.microsoft.com/office/drawing/2016/5/14/chartex" xmlns:mc="http://schemas.openxmlformats.org/markup-compatibility/2006" xmlns:aink="http://schemas.microsoft.com/office/drawing/2016/ink" xmlns:am3d="http://schemas.microsoft.com/office/drawing/2017/model3d" xmlns:o="urn:schemas-microsoft-com:office:office" xmlns:r="http://schemas.openxmlformats.org/officeDocument/2006/relationships" xmlns:m="http://schemas.openxmlformats.org/officeDocument/2006/math" xmlns:v="urn:schemas-microsoft-com:vml" xmlns:wp14="http://schemas.microsoft.com/office/word/2010/wordprocessingDrawing" xmlns:wp="http://schemas.openxmlformats.org/drawingml/2006/wordprocessingDrawing" xmlns:w10="urn:schemas-microsoft-com:office:word" xmlns:w="http://schemas.openxmlformats.org/wordprocessingml/2006/main" xmlns:w14="http://schemas.microsoft.com/office/word/2010/wordml" xmlns:w15="http://schemas.microsoft.com/office/word/2012/wordml" xmlns:w16cid="http://schemas.microsoft.com/office/word/2016/wordml/cid" xmlns:w16se="http://schemas.microsoft.com/office/word/2015/wordml/symex" xmlns:wpg="http://schemas.microsoft.com/office/word/2010/wordprocessingGroup" xmlns:wpi="http://schemas.microsoft.com/office/word/2010/wordprocessingInk" xmlns:wne="http://schemas.microsoft.com/office/word/2006/wordml" xmlns:wps="http://schemas.microsoft.com/office/word/2010/wordprocessingShape" mc:Ignorable="w14 w15 w16se w16cid wp14">
   <w:abstractNum w:abstractNumId="0" w15:restartNumberingAfterBreak="0">
+    <w:nsid w:val="08C473D7"/>
+    <w:multiLevelType w:val="hybridMultilevel"/>
+    <w:tmpl w:val="85DE0CC0"/>
+    <w:lvl w:ilvl="0" w:tplc="04090001">
+      <w:start w:val="1"/>
+      <w:numFmt w:val="bullet"/>
+      <w:lvlText w:val=""/>
+      <w:lvlJc w:val="left"/>
+      <w:pPr>
+        <w:ind w:left="720" w:hanging="360"/>
+      </w:pPr>
+      <w:rPr>
+        <w:rFonts w:ascii="Symbol" w:hAnsi="Symbol" w:hint="default"/>
+      </w:rPr>
+    </w:lvl>
+    <w:lvl w:ilvl="1" w:tplc="04090003" w:tentative="1">
+      <w:start w:val="1"/>
+      <w:numFmt w:val="bullet"/>
+      <w:lvlText w:val="o"/>
+      <w:lvlJc w:val="left"/>
+      <w:pPr>
+        <w:ind w:left="1440" w:hanging="360"/>
+      </w:pPr>
+      <w:rPr>
+        <w:rFonts w:ascii="Courier New" w:hAnsi="Courier New" w:cs="Courier New" w:hint="default"/>
+      </w:rPr>
+    </w:lvl>
+    <w:lvl w:ilvl="2" w:tplc="04090005" w:tentative="1">
+      <w:start w:val="1"/>
+      <w:numFmt w:val="bullet"/>
+      <w:lvlText w:val=""/>
+      <w:lvlJc w:val="left"/>
+      <w:pPr>
+        <w:ind w:left="2160" w:hanging="360"/>
+      </w:pPr>
+      <w:rPr>
+        <w:rFonts w:ascii="Wingdings" w:hAnsi="Wingdings" w:hint="default"/>
+      </w:rPr>
+    </w:lvl>
+    <w:lvl w:ilvl="3" w:tplc="04090001" w:tentative="1">
+      <w:start w:val="1"/>
+      <w:numFmt w:val="bullet"/>
+      <w:lvlText w:val=""/>
+      <w:lvlJc w:val="left"/>
+      <w:pPr>
+        <w:ind w:left="2880" w:hanging="360"/>
+      </w:pPr>
+      <w:rPr>
+        <w:rFonts w:ascii="Symbol" w:hAnsi="Symbol" w:hint="default"/>
+      </w:rPr>
+    </w:lvl>
+    <w:lvl w:ilvl="4" w:tplc="04090003" w:tentative="1">
+      <w:start w:val="1"/>
+      <w:numFmt w:val="bullet"/>
+      <w:lvlText w:val="o"/>
+      <w:lvlJc w:val="left"/>
+      <w:pPr>
+        <w:ind w:left="3600" w:hanging="360"/>
+      </w:pPr>
+      <w:rPr>
+        <w:rFonts w:ascii="Courier New" w:hAnsi="Courier New" w:cs="Courier New" w:hint="default"/>
+      </w:rPr>
+    </w:lvl>
+    <w:lvl w:ilvl="5" w:tplc="04090005" w:tentative="1">
+      <w:start w:val="1"/>
+      <w:numFmt w:val="bullet"/>
+      <w:lvlText w:val=""/>
+      <w:lvlJc w:val="left"/>
+      <w:pPr>
+        <w:ind w:left="4320" w:hanging="360"/>
+      </w:pPr>
+      <w:rPr>
+        <w:rFonts w:ascii="Wingdings" w:hAnsi="Wingdings" w:hint="default"/>
+      </w:rPr>
+    </w:lvl>
+    <w:lvl w:ilvl="6" w:tplc="04090001" w:tentative="1">
+      <w:start w:val="1"/>
+      <w:numFmt w:val="bullet"/>
+      <w:lvlText w:val=""/>
+      <w:lvlJc w:val="left"/>
+      <w:pPr>
+        <w:ind w:left="5040" w:hanging="360"/>
+      </w:pPr>
+      <w:rPr>
+        <w:rFonts w:ascii="Symbol" w:hAnsi="Symbol" w:hint="default"/>
+      </w:rPr>
+    </w:lvl>
+    <w:lvl w:ilvl="7" w:tplc="04090003" w:tentative="1">
+      <w:start w:val="1"/>
+      <w:numFmt w:val="bullet"/>
+      <w:lvlText w:val="o"/>
+      <w:lvlJc w:val="left"/>
+      <w:pPr>
+        <w:ind w:left="5760" w:hanging="360"/>
+      </w:pPr>
+      <w:rPr>
+        <w:rFonts w:ascii="Courier New" w:hAnsi="Courier New" w:cs="Courier New" w:hint="default"/>
+      </w:rPr>
+    </w:lvl>
+    <w:lvl w:ilvl="8" w:tplc="04090005" w:tentative="1">
+      <w:start w:val="1"/>
+      <w:numFmt w:val="bullet"/>
+      <w:lvlText w:val=""/>
+      <w:lvlJc w:val="left"/>
+      <w:pPr>
+        <w:ind w:left="6480" w:hanging="360"/>
+      </w:pPr>
+      <w:rPr>
+        <w:rFonts w:ascii="Wingdings" w:hAnsi="Wingdings" w:hint="default"/>
+      </w:rPr>
+    </w:lvl>
+  </w:abstractNum>
+  <w:abstractNum w:abstractNumId="1" w15:restartNumberingAfterBreak="0">
     <w:nsid w:val="1ED6319A"/>
     <w:multiLevelType w:val="hybridMultilevel"/>
     <w:tmpl w:val="3322040C"/>
@@ -377,8 +828,243 @@
       </w:pPr>
     </w:lvl>
   </w:abstractNum>
+  <w:abstractNum w:abstractNumId="2" w15:restartNumberingAfterBreak="0">
+    <w:nsid w:val="4AFB47C9"/>
+    <w:multiLevelType w:val="hybridMultilevel"/>
+    <w:tmpl w:val="421E0702"/>
+    <w:lvl w:ilvl="0" w:tplc="04090001">
+      <w:start w:val="1"/>
+      <w:numFmt w:val="bullet"/>
+      <w:lvlText w:val=""/>
+      <w:lvlJc w:val="left"/>
+      <w:pPr>
+        <w:ind w:left="720" w:hanging="360"/>
+      </w:pPr>
+      <w:rPr>
+        <w:rFonts w:ascii="Symbol" w:hAnsi="Symbol" w:hint="default"/>
+      </w:rPr>
+    </w:lvl>
+    <w:lvl w:ilvl="1" w:tplc="04090003" w:tentative="1">
+      <w:start w:val="1"/>
+      <w:numFmt w:val="bullet"/>
+      <w:lvlText w:val="o"/>
+      <w:lvlJc w:val="left"/>
+      <w:pPr>
+        <w:ind w:left="1440" w:hanging="360"/>
+      </w:pPr>
+      <w:rPr>
+        <w:rFonts w:ascii="Courier New" w:hAnsi="Courier New" w:cs="Courier New" w:hint="default"/>
+      </w:rPr>
+    </w:lvl>
+    <w:lvl w:ilvl="2" w:tplc="04090005" w:tentative="1">
+      <w:start w:val="1"/>
+      <w:numFmt w:val="bullet"/>
+      <w:lvlText w:val=""/>
+      <w:lvlJc w:val="left"/>
+      <w:pPr>
+        <w:ind w:left="2160" w:hanging="360"/>
+      </w:pPr>
+      <w:rPr>
+        <w:rFonts w:ascii="Wingdings" w:hAnsi="Wingdings" w:hint="default"/>
+      </w:rPr>
+    </w:lvl>
+    <w:lvl w:ilvl="3" w:tplc="04090001" w:tentative="1">
+      <w:start w:val="1"/>
+      <w:numFmt w:val="bullet"/>
+      <w:lvlText w:val=""/>
+      <w:lvlJc w:val="left"/>
+      <w:pPr>
+        <w:ind w:left="2880" w:hanging="360"/>
+      </w:pPr>
+      <w:rPr>
+        <w:rFonts w:ascii="Symbol" w:hAnsi="Symbol" w:hint="default"/>
+      </w:rPr>
+    </w:lvl>
+    <w:lvl w:ilvl="4" w:tplc="04090003" w:tentative="1">
+      <w:start w:val="1"/>
+      <w:numFmt w:val="bullet"/>
+      <w:lvlText w:val="o"/>
+      <w:lvlJc w:val="left"/>
+      <w:pPr>
+        <w:ind w:left="3600" w:hanging="360"/>
+      </w:pPr>
+      <w:rPr>
+        <w:rFonts w:ascii="Courier New" w:hAnsi="Courier New" w:cs="Courier New" w:hint="default"/>
+      </w:rPr>
+    </w:lvl>
+    <w:lvl w:ilvl="5" w:tplc="04090005" w:tentative="1">
+      <w:start w:val="1"/>
+      <w:numFmt w:val="bullet"/>
+      <w:lvlText w:val=""/>
+      <w:lvlJc w:val="left"/>
+      <w:pPr>
+        <w:ind w:left="4320" w:hanging="360"/>
+      </w:pPr>
+      <w:rPr>
+        <w:rFonts w:ascii="Wingdings" w:hAnsi="Wingdings" w:hint="default"/>
+      </w:rPr>
+    </w:lvl>
+    <w:lvl w:ilvl="6" w:tplc="04090001" w:tentative="1">
+      <w:start w:val="1"/>
+      <w:numFmt w:val="bullet"/>
+      <w:lvlText w:val=""/>
+      <w:lvlJc w:val="left"/>
+      <w:pPr>
+        <w:ind w:left="5040" w:hanging="360"/>
+      </w:pPr>
+      <w:rPr>
+        <w:rFonts w:ascii="Symbol" w:hAnsi="Symbol" w:hint="default"/>
+      </w:rPr>
+    </w:lvl>
+    <w:lvl w:ilvl="7" w:tplc="04090003" w:tentative="1">
+      <w:start w:val="1"/>
+      <w:numFmt w:val="bullet"/>
+      <w:lvlText w:val="o"/>
+      <w:lvlJc w:val="left"/>
+      <w:pPr>
+        <w:ind w:left="5760" w:hanging="360"/>
+      </w:pPr>
+      <w:rPr>
+        <w:rFonts w:ascii="Courier New" w:hAnsi="Courier New" w:cs="Courier New" w:hint="default"/>
+      </w:rPr>
+    </w:lvl>
+    <w:lvl w:ilvl="8" w:tplc="04090005" w:tentative="1">
+      <w:start w:val="1"/>
+      <w:numFmt w:val="bullet"/>
+      <w:lvlText w:val=""/>
+      <w:lvlJc w:val="left"/>
+      <w:pPr>
+        <w:ind w:left="6480" w:hanging="360"/>
+      </w:pPr>
+      <w:rPr>
+        <w:rFonts w:ascii="Wingdings" w:hAnsi="Wingdings" w:hint="default"/>
+      </w:rPr>
+    </w:lvl>
+  </w:abstractNum>
+  <w:abstractNum w:abstractNumId="3" w15:restartNumberingAfterBreak="0">
+    <w:nsid w:val="7E560B0E"/>
+    <w:multiLevelType w:val="hybridMultilevel"/>
+    <w:tmpl w:val="ADAE88CC"/>
+    <w:lvl w:ilvl="0" w:tplc="04090001">
+      <w:start w:val="1"/>
+      <w:numFmt w:val="bullet"/>
+      <w:lvlText w:val=""/>
+      <w:lvlJc w:val="left"/>
+      <w:pPr>
+        <w:ind w:left="720" w:hanging="360"/>
+      </w:pPr>
+      <w:rPr>
+        <w:rFonts w:ascii="Symbol" w:hAnsi="Symbol" w:hint="default"/>
+      </w:rPr>
+    </w:lvl>
+    <w:lvl w:ilvl="1" w:tplc="04090003" w:tentative="1">
+      <w:start w:val="1"/>
+      <w:numFmt w:val="bullet"/>
+      <w:lvlText w:val="o"/>
+      <w:lvlJc w:val="left"/>
+      <w:pPr>
+        <w:ind w:left="1440" w:hanging="360"/>
+      </w:pPr>
+      <w:rPr>
+        <w:rFonts w:ascii="Courier New" w:hAnsi="Courier New" w:cs="Courier New" w:hint="default"/>
+      </w:rPr>
+    </w:lvl>
+    <w:lvl w:ilvl="2" w:tplc="04090005" w:tentative="1">
+      <w:start w:val="1"/>
+      <w:numFmt w:val="bullet"/>
+      <w:lvlText w:val=""/>
+      <w:lvlJc w:val="left"/>
+      <w:pPr>
+        <w:ind w:left="2160" w:hanging="360"/>
+      </w:pPr>
+      <w:rPr>
+        <w:rFonts w:ascii="Wingdings" w:hAnsi="Wingdings" w:hint="default"/>
+      </w:rPr>
+    </w:lvl>
+    <w:lvl w:ilvl="3" w:tplc="04090001" w:tentative="1">
+      <w:start w:val="1"/>
+      <w:numFmt w:val="bullet"/>
+      <w:lvlText w:val=""/>
+      <w:lvlJc w:val="left"/>
+      <w:pPr>
+        <w:ind w:left="2880" w:hanging="360"/>
+      </w:pPr>
+      <w:rPr>
+        <w:rFonts w:ascii="Symbol" w:hAnsi="Symbol" w:hint="default"/>
+      </w:rPr>
+    </w:lvl>
+    <w:lvl w:ilvl="4" w:tplc="04090003" w:tentative="1">
+      <w:start w:val="1"/>
+      <w:numFmt w:val="bullet"/>
+      <w:lvlText w:val="o"/>
+      <w:lvlJc w:val="left"/>
+      <w:pPr>
+        <w:ind w:left="3600" w:hanging="360"/>
+      </w:pPr>
+      <w:rPr>
+        <w:rFonts w:ascii="Courier New" w:hAnsi="Courier New" w:cs="Courier New" w:hint="default"/>
+      </w:rPr>
+    </w:lvl>
+    <w:lvl w:ilvl="5" w:tplc="04090005" w:tentative="1">
+      <w:start w:val="1"/>
+      <w:numFmt w:val="bullet"/>
+      <w:lvlText w:val=""/>
+      <w:lvlJc w:val="left"/>
+      <w:pPr>
+        <w:ind w:left="4320" w:hanging="360"/>
+      </w:pPr>
+      <w:rPr>
+        <w:rFonts w:ascii="Wingdings" w:hAnsi="Wingdings" w:hint="default"/>
+      </w:rPr>
+    </w:lvl>
+    <w:lvl w:ilvl="6" w:tplc="04090001" w:tentative="1">
+      <w:start w:val="1"/>
+      <w:numFmt w:val="bullet"/>
+      <w:lvlText w:val=""/>
+      <w:lvlJc w:val="left"/>
+      <w:pPr>
+        <w:ind w:left="5040" w:hanging="360"/>
+      </w:pPr>
+      <w:rPr>
+        <w:rFonts w:ascii="Symbol" w:hAnsi="Symbol" w:hint="default"/>
+      </w:rPr>
+    </w:lvl>
+    <w:lvl w:ilvl="7" w:tplc="04090003" w:tentative="1">
+      <w:start w:val="1"/>
+      <w:numFmt w:val="bullet"/>
+      <w:lvlText w:val="o"/>
+      <w:lvlJc w:val="left"/>
+      <w:pPr>
+        <w:ind w:left="5760" w:hanging="360"/>
+      </w:pPr>
+      <w:rPr>
+        <w:rFonts w:ascii="Courier New" w:hAnsi="Courier New" w:cs="Courier New" w:hint="default"/>
+      </w:rPr>
+    </w:lvl>
+    <w:lvl w:ilvl="8" w:tplc="04090005" w:tentative="1">
+      <w:start w:val="1"/>
+      <w:numFmt w:val="bullet"/>
+      <w:lvlText w:val=""/>
+      <w:lvlJc w:val="left"/>
+      <w:pPr>
+        <w:ind w:left="6480" w:hanging="360"/>
+      </w:pPr>
+      <w:rPr>
+        <w:rFonts w:ascii="Wingdings" w:hAnsi="Wingdings" w:hint="default"/>
+      </w:rPr>
+    </w:lvl>
+  </w:abstractNum>
   <w:num w:numId="1">
+    <w:abstractNumId w:val="1"/>
+  </w:num>
+  <w:num w:numId="2">
+    <w:abstractNumId w:val="3"/>
+  </w:num>
+  <w:num w:numId="3">
     <w:abstractNumId w:val="0"/>
+  </w:num>
+  <w:num w:numId="4">
+    <w:abstractNumId w:val="2"/>
   </w:num>
 </w:numbering>
 </file>
@@ -780,6 +1466,7 @@
   <w:style w:type="paragraph" w:default="1" w:styleId="Normal">
     <w:name w:val="Normal"/>
     <w:qFormat/>
+    <w:rsid w:val="00621DC4"/>
   </w:style>
   <w:style w:type="character" w:default="1" w:styleId="DefaultParagraphFont">
     <w:name w:val="Default Paragraph Font"/>

</xml_diff>

<commit_message>
Updated Intent/Scope/and Questions to Answer per 4/3/19 Discusion
</commit_message>
<xml_diff>
--- a/Project 1 Proposal Draft.docx
+++ b/Project 1 Proposal Draft.docx
@@ -15,10 +15,7 @@
         <w:pStyle w:val="NoSpacing"/>
       </w:pPr>
       <w:r>
-        <w:t>Team 2</w:t>
-      </w:r>
-      <w:r>
-        <w:t xml:space="preserve"> </w:t>
+        <w:t xml:space="preserve">Team 2 </w:t>
       </w:r>
       <w:proofErr w:type="spellStart"/>
       <w:r>
@@ -33,8 +30,6 @@
           <w:b/>
         </w:rPr>
       </w:pPr>
-      <w:bookmarkStart w:id="0" w:name="_GoBack"/>
-      <w:bookmarkEnd w:id="0"/>
     </w:p>
     <w:p>
       <w:pPr>
@@ -55,28 +50,16 @@
         <w:pStyle w:val="NoSpacing"/>
       </w:pPr>
       <w:r>
-        <w:t>Potential High-Level Directions:</w:t>
-      </w:r>
-    </w:p>
-    <w:p>
-      <w:pPr>
-        <w:pStyle w:val="NoSpacing"/>
-      </w:pPr>
-    </w:p>
-    <w:p>
-      <w:pPr>
-        <w:pStyle w:val="NoSpacing"/>
-      </w:pPr>
-      <w:r>
-        <w:t>*Evolution of murder as a crime in the Midwest between 1976 - 2016</w:t>
-      </w:r>
-    </w:p>
-    <w:p>
-      <w:pPr>
-        <w:pStyle w:val="NoSpacing"/>
-      </w:pPr>
-      <w:r>
-        <w:t xml:space="preserve">*Characteristics of murder in the Midwest between 1976 </w:t>
+        <w:t xml:space="preserve">High level Focus: </w:t>
+      </w:r>
+      <w:r>
+        <w:t>Characteristics of murder</w:t>
+      </w:r>
+      <w:r>
+        <w:t xml:space="preserve"> and murder investigation</w:t>
+      </w:r>
+      <w:r>
+        <w:t xml:space="preserve"> in the Midwest between 1976 </w:t>
       </w:r>
       <w:r>
         <w:t>–</w:t>
@@ -89,16 +72,29 @@
       <w:pPr>
         <w:pStyle w:val="NoSpacing"/>
       </w:pPr>
-      <w:r>
-        <w:t>*Factors in successful murder investigation between 1976 - 2016</w:t>
-      </w:r>
-    </w:p>
-    <w:p>
-      <w:pPr>
-        <w:pStyle w:val="NoSpacing"/>
+    </w:p>
+    <w:p>
+      <w:pPr>
+        <w:pStyle w:val="NoSpacing"/>
+      </w:pPr>
+      <w:r>
         <w:rPr>
           <w:b/>
         </w:rPr>
+        <w:t xml:space="preserve">Interest and Intent: </w:t>
+      </w:r>
+      <w:r>
+        <w:t xml:space="preserve">True crime has always been of interest to the public. We’ve seen an increase in interest in media, television, and podcasts. The intent of this project is two-fold: increase understanding and awareness of the prevalence of homicide cold cases; and to debunk regional stereotypes and misconceptions of violent crime rates in different geographical regions/demographics. </w:t>
+      </w:r>
+    </w:p>
+    <w:p>
+      <w:pPr>
+        <w:pStyle w:val="NoSpacing"/>
+      </w:pPr>
+    </w:p>
+    <w:p>
+      <w:pPr>
+        <w:pStyle w:val="NoSpacing"/>
       </w:pPr>
     </w:p>
     <w:p>
@@ -118,9 +114,10 @@
     <w:p>
       <w:pPr>
         <w:pStyle w:val="NoSpacing"/>
-        <w:rPr>
-          <w:b/>
-        </w:rPr>
+        <w:numPr>
+          <w:ilvl w:val="0"/>
+          <w:numId w:val="6"/>
+        </w:numPr>
       </w:pPr>
       <w:r>
         <w:t>Timeframe:</w:t>
@@ -134,10 +131,17 @@
       <w:r>
         <w:t>1976-2016 (40 years)</w:t>
       </w:r>
-    </w:p>
-    <w:p>
-      <w:pPr>
-        <w:pStyle w:val="NoSpacing"/>
+      <w:r>
+        <w:t xml:space="preserve"> </w:t>
+      </w:r>
+    </w:p>
+    <w:p>
+      <w:pPr>
+        <w:pStyle w:val="NoSpacing"/>
+        <w:numPr>
+          <w:ilvl w:val="0"/>
+          <w:numId w:val="6"/>
+        </w:numPr>
       </w:pPr>
       <w:r>
         <w:t xml:space="preserve">Region of Interest: </w:t>
@@ -146,7 +150,15 @@
         <w:t>Midwest</w:t>
       </w:r>
       <w:r>
-        <w:t xml:space="preserve">. </w:t>
+        <w:t xml:space="preserve">, which </w:t>
+      </w:r>
+      <w:proofErr w:type="gramStart"/>
+      <w:r>
+        <w:t>includes:</w:t>
+      </w:r>
+      <w:proofErr w:type="gramEnd"/>
+      <w:r>
+        <w:t xml:space="preserve"> </w:t>
       </w:r>
       <w:r>
         <w:t xml:space="preserve">Minnesota, Kansas, Nebraska, Iowa, South Dakota, North Dakota, Wisconsin, Michigan, Indiana, Ohio, Missouri, Illinois </w:t>
@@ -155,32 +167,13 @@
     <w:p>
       <w:pPr>
         <w:pStyle w:val="NoSpacing"/>
-      </w:pPr>
-    </w:p>
-    <w:p>
-      <w:pPr>
-        <w:pStyle w:val="NoSpacing"/>
-        <w:rPr>
-          <w:b/>
-          <w:color w:val="FF0000"/>
-        </w:rPr>
-      </w:pPr>
-      <w:r>
-        <w:rPr>
-          <w:b/>
-          <w:color w:val="FF0000"/>
-        </w:rPr>
-        <w:t>Interest and Intent</w:t>
-      </w:r>
-      <w:r>
-        <w:rPr>
-          <w:b/>
-          <w:color w:val="FF0000"/>
-        </w:rPr>
-        <w:t xml:space="preserve">: </w:t>
-      </w:r>
-      <w:r>
-        <w:t>need to define</w:t>
+        <w:numPr>
+          <w:ilvl w:val="0"/>
+          <w:numId w:val="6"/>
+        </w:numPr>
+      </w:pPr>
+      <w:r>
+        <w:t>Cities of Interest: Top 10 populous cities in Region of Interest</w:t>
       </w:r>
     </w:p>
     <w:p>
@@ -206,13 +199,62 @@
         </w:rPr>
         <w:t>Source Data</w:t>
       </w:r>
-    </w:p>
-    <w:p>
-      <w:pPr>
-        <w:pStyle w:val="NoSpacing"/>
-      </w:pPr>
-      <w:r>
+      <w:r>
+        <w:rPr>
+          <w:b/>
+          <w:color w:val="FF0000"/>
+        </w:rPr>
+        <w:t>*</w:t>
+      </w:r>
+    </w:p>
+    <w:p>
+      <w:pPr>
+        <w:pStyle w:val="NoSpacing"/>
+        <w:rPr>
+          <w:i/>
+        </w:rPr>
+      </w:pPr>
+      <w:r>
+        <w:rPr>
+          <w:i/>
+        </w:rPr>
         <w:t>Murderdata.org</w:t>
+      </w:r>
+    </w:p>
+    <w:p>
+      <w:pPr>
+        <w:pStyle w:val="NoSpacing"/>
+        <w:rPr>
+          <w:i/>
+        </w:rPr>
+      </w:pPr>
+      <w:r>
+        <w:rPr>
+          <w:i/>
+        </w:rPr>
+        <w:t>Murder accountability project</w:t>
+      </w:r>
+    </w:p>
+    <w:p>
+      <w:pPr>
+        <w:pStyle w:val="NoSpacing"/>
+        <w:rPr>
+          <w:i/>
+        </w:rPr>
+      </w:pPr>
+      <w:r>
+        <w:rPr>
+          <w:i/>
+        </w:rPr>
+        <w:t>Census API</w:t>
+      </w:r>
+    </w:p>
+    <w:p>
+      <w:pPr>
+        <w:pStyle w:val="NoSpacing"/>
+      </w:pPr>
+      <w:r>
+        <w:t>*We’ll need to update this as we introduce new angles into our project</w:t>
       </w:r>
     </w:p>
     <w:p>
@@ -233,18 +275,35 @@
         </w:rPr>
         <w:t>Questions we’d like to answer</w:t>
       </w:r>
-    </w:p>
-    <w:p>
-      <w:pPr>
-        <w:pStyle w:val="NoSpacing"/>
-      </w:pPr>
-    </w:p>
-    <w:p>
-      <w:pPr>
-        <w:pStyle w:val="NoSpacing"/>
-      </w:pPr>
-      <w:r>
-        <w:t>Political influences and murder</w:t>
+      <w:r>
+        <w:rPr>
+          <w:b/>
+        </w:rPr>
+        <w:t>:</w:t>
+      </w:r>
+    </w:p>
+    <w:p>
+      <w:pPr>
+        <w:pStyle w:val="NoSpacing"/>
+      </w:pPr>
+    </w:p>
+    <w:p>
+      <w:pPr>
+        <w:pStyle w:val="NoSpacing"/>
+      </w:pPr>
+      <w:r>
+        <w:t>Gender Dynamics and murder</w:t>
+      </w:r>
+      <w:r>
+        <w:t xml:space="preserve"> (</w:t>
+      </w:r>
+      <w:proofErr w:type="spellStart"/>
+      <w:r>
+        <w:t>Bimi</w:t>
+      </w:r>
+      <w:proofErr w:type="spellEnd"/>
+      <w:r>
+        <w:t>)</w:t>
       </w:r>
     </w:p>
     <w:p>
@@ -256,7 +315,7 @@
         </w:numPr>
       </w:pPr>
       <w:r>
-        <w:t>Do gun control laws have an influence on number of firearm deaths?</w:t>
+        <w:t>Are women more often murdered by men or women?</w:t>
       </w:r>
     </w:p>
     <w:p>
@@ -268,20 +327,29 @@
         </w:numPr>
       </w:pPr>
       <w:r>
-        <w:t>Could things like presidential administrations or wartime influence murder rate?</w:t>
-      </w:r>
-    </w:p>
-    <w:p>
-      <w:pPr>
-        <w:pStyle w:val="NoSpacing"/>
-      </w:pPr>
-    </w:p>
-    <w:p>
-      <w:pPr>
-        <w:pStyle w:val="NoSpacing"/>
-      </w:pPr>
-      <w:r>
-        <w:t>Gender Dynamics and murder</w:t>
+        <w:t>Are men more often murdered by men or women?</w:t>
+      </w:r>
+      <w:r>
+        <w:t xml:space="preserve"> </w:t>
+      </w:r>
+    </w:p>
+    <w:p>
+      <w:pPr>
+        <w:pStyle w:val="NoSpacing"/>
+      </w:pPr>
+    </w:p>
+    <w:p>
+      <w:pPr>
+        <w:pStyle w:val="NoSpacing"/>
+      </w:pPr>
+      <w:r>
+        <w:t>Relationship Dynamics and</w:t>
+      </w:r>
+      <w:r>
+        <w:t xml:space="preserve"> murder</w:t>
+      </w:r>
+      <w:r>
+        <w:t xml:space="preserve"> (Devin)</w:t>
       </w:r>
     </w:p>
     <w:p>
@@ -293,7 +361,10 @@
         </w:numPr>
       </w:pPr>
       <w:r>
-        <w:t>Are women more often murdered by men or women?</w:t>
+        <w:t xml:space="preserve">Are most female homicide victims killed by </w:t>
+      </w:r>
+      <w:r>
+        <w:t>a family member, a partner, or a stranger?</w:t>
       </w:r>
     </w:p>
     <w:p>
@@ -305,20 +376,81 @@
         </w:numPr>
       </w:pPr>
       <w:r>
-        <w:t>Are men more often murdered by men or women?</w:t>
-      </w:r>
-    </w:p>
-    <w:p>
-      <w:pPr>
-        <w:pStyle w:val="NoSpacing"/>
-      </w:pPr>
-    </w:p>
-    <w:p>
-      <w:pPr>
-        <w:pStyle w:val="NoSpacing"/>
-      </w:pPr>
-      <w:r>
-        <w:t>Social/Economic/Community Dynamics and murder</w:t>
+        <w:t xml:space="preserve">What are the most </w:t>
+      </w:r>
+      <w:r>
+        <w:t>popular</w:t>
+      </w:r>
+      <w:r>
+        <w:t xml:space="preserve"> relationships between people involved in murder cases?</w:t>
+      </w:r>
+    </w:p>
+    <w:p>
+      <w:pPr>
+        <w:pStyle w:val="NoSpacing"/>
+        <w:rPr>
+          <w:highlight w:val="yellow"/>
+        </w:rPr>
+      </w:pPr>
+    </w:p>
+    <w:p>
+      <w:pPr>
+        <w:pStyle w:val="NoSpacing"/>
+      </w:pPr>
+      <w:r>
+        <w:t>Population Density and murder (Matt)</w:t>
+      </w:r>
+    </w:p>
+    <w:p>
+      <w:pPr>
+        <w:pStyle w:val="NoSpacing"/>
+        <w:numPr>
+          <w:ilvl w:val="0"/>
+          <w:numId w:val="3"/>
+        </w:numPr>
+      </w:pPr>
+      <w:proofErr w:type="gramStart"/>
+      <w:r>
+        <w:t>Are</w:t>
+      </w:r>
+      <w:proofErr w:type="gramEnd"/>
+      <w:r>
+        <w:t xml:space="preserve"> there more murder per capita in urban or rural areas?</w:t>
+      </w:r>
+    </w:p>
+    <w:p>
+      <w:pPr>
+        <w:pStyle w:val="NoSpacing"/>
+        <w:numPr>
+          <w:ilvl w:val="0"/>
+          <w:numId w:val="3"/>
+        </w:numPr>
+      </w:pPr>
+      <w:r>
+        <w:t>Do the violent crime (murder) reputations of certain cities hold water</w:t>
+      </w:r>
+      <w:r>
+        <w:t>?</w:t>
+      </w:r>
+      <w:r>
+        <w:t xml:space="preserve"> (urban cities vs. rural towns).</w:t>
+      </w:r>
+    </w:p>
+    <w:p>
+      <w:pPr>
+        <w:pStyle w:val="NoSpacing"/>
+        <w:ind w:left="720"/>
+      </w:pPr>
+    </w:p>
+    <w:p>
+      <w:pPr>
+        <w:pStyle w:val="NoSpacing"/>
+      </w:pPr>
+      <w:r>
+        <w:t xml:space="preserve">Cold Cases over time </w:t>
+      </w:r>
+      <w:r>
+        <w:t>(Amber)</w:t>
       </w:r>
     </w:p>
     <w:p>
@@ -330,7 +462,25 @@
         </w:numPr>
       </w:pPr>
       <w:r>
-        <w:t>Are most female homicide victims killed by someone they know or their partner?</w:t>
+        <w:t xml:space="preserve">Are homicide cases being </w:t>
+      </w:r>
+      <w:r>
+        <w:t xml:space="preserve">successfully </w:t>
+      </w:r>
+      <w:r>
+        <w:t xml:space="preserve">solved </w:t>
+      </w:r>
+      <w:r>
+        <w:t xml:space="preserve">more </w:t>
+      </w:r>
+      <w:r>
+        <w:t xml:space="preserve">frequently </w:t>
+      </w:r>
+      <w:r>
+        <w:t>over time</w:t>
+      </w:r>
+      <w:r>
+        <w:t>?</w:t>
       </w:r>
     </w:p>
     <w:p>
@@ -342,7 +492,25 @@
         </w:numPr>
       </w:pPr>
       <w:r>
-        <w:t>What are the most likely relationships between people involved in murder cases?</w:t>
+        <w:t>What may influence the investigation success rate</w:t>
+      </w:r>
+      <w:bookmarkStart w:id="0" w:name="_GoBack"/>
+      <w:bookmarkEnd w:id="0"/>
+      <w:r>
+        <w:t>?</w:t>
+      </w:r>
+    </w:p>
+    <w:p>
+      <w:pPr>
+        <w:pStyle w:val="NoSpacing"/>
+      </w:pPr>
+    </w:p>
+    <w:p>
+      <w:pPr>
+        <w:pStyle w:val="NoSpacing"/>
+      </w:pPr>
+      <w:r>
+        <w:t>TBD (Eric)</w:t>
       </w:r>
     </w:p>
     <w:p>
@@ -350,273 +518,13 @@
         <w:pStyle w:val="NoSpacing"/>
         <w:numPr>
           <w:ilvl w:val="0"/>
-          <w:numId w:val="3"/>
+          <w:numId w:val="7"/>
         </w:numPr>
       </w:pPr>
       <w:r>
-        <w:t>Does population density influence homicide rates?</w:t>
-      </w:r>
-    </w:p>
-    <w:p>
-      <w:pPr>
-        <w:pStyle w:val="NoSpacing"/>
-        <w:numPr>
-          <w:ilvl w:val="0"/>
-          <w:numId w:val="3"/>
-        </w:numPr>
-      </w:pPr>
-      <w:r>
-        <w:t xml:space="preserve">Do other factors about </w:t>
-      </w:r>
-      <w:proofErr w:type="gramStart"/>
-      <w:r>
-        <w:t>living</w:t>
-      </w:r>
-      <w:proofErr w:type="gramEnd"/>
-      <w:r>
-        <w:t xml:space="preserve"> in a city or a rural community influence homicide rates?</w:t>
-      </w:r>
-    </w:p>
-    <w:p>
-      <w:pPr>
-        <w:pStyle w:val="NoSpacing"/>
-        <w:numPr>
-          <w:ilvl w:val="0"/>
-          <w:numId w:val="3"/>
-        </w:numPr>
-      </w:pPr>
-      <w:r>
-        <w:t>Do rural or urban factors contribute to solved/unsolved homicide case rates?</w:t>
-      </w:r>
-    </w:p>
-    <w:p>
-      <w:pPr>
-        <w:pStyle w:val="NoSpacing"/>
-        <w:numPr>
-          <w:ilvl w:val="0"/>
-          <w:numId w:val="3"/>
-        </w:numPr>
-      </w:pPr>
-      <w:r>
-        <w:t>How does Midwest or Minnesota specifically match up with other states homicide rates?</w:t>
-      </w:r>
-    </w:p>
-    <w:p>
-      <w:pPr>
-        <w:pStyle w:val="NoSpacing"/>
-        <w:numPr>
-          <w:ilvl w:val="0"/>
-          <w:numId w:val="3"/>
-        </w:numPr>
-      </w:pPr>
-      <w:r>
-        <w:t>Does the economy correlate with homicide rates?</w:t>
-      </w:r>
-    </w:p>
-    <w:p>
-      <w:pPr>
-        <w:pStyle w:val="NoSpacing"/>
-      </w:pPr>
-    </w:p>
-    <w:p>
-      <w:pPr>
-        <w:pStyle w:val="NoSpacing"/>
-      </w:pPr>
-      <w:r>
-        <w:t>Technology and murder</w:t>
-      </w:r>
-    </w:p>
-    <w:p>
-      <w:pPr>
-        <w:pStyle w:val="NoSpacing"/>
-        <w:numPr>
-          <w:ilvl w:val="0"/>
-          <w:numId w:val="2"/>
-        </w:numPr>
-      </w:pPr>
-      <w:r>
-        <w:t>Are solve rates of homicides increasing with improved technology? If not, does this have a correlation with other factors?</w:t>
-      </w:r>
-    </w:p>
-    <w:p>
-      <w:pPr>
-        <w:pStyle w:val="NoSpacing"/>
-        <w:numPr>
-          <w:ilvl w:val="0"/>
-          <w:numId w:val="2"/>
-        </w:numPr>
-      </w:pPr>
-      <w:r>
-        <w:t>Are offenders using different weapons through time?</w:t>
-      </w:r>
-    </w:p>
-    <w:p>
-      <w:pPr>
-        <w:pStyle w:val="NoSpacing"/>
-        <w:numPr>
-          <w:ilvl w:val="0"/>
-          <w:numId w:val="2"/>
-        </w:numPr>
-      </w:pPr>
-      <w:r>
-        <w:t>Has the use of social media influenced the rate of homicides and/or the rate of unsolved cases?</w:t>
-      </w:r>
-    </w:p>
-    <w:p>
-      <w:pPr>
-        <w:pStyle w:val="NoSpacing"/>
-      </w:pPr>
-    </w:p>
-    <w:p>
-      <w:pPr>
-        <w:pStyle w:val="NoSpacing"/>
-      </w:pPr>
-      <w:r>
-        <w:t>Environmental influences and murder</w:t>
-      </w:r>
-    </w:p>
-    <w:p>
-      <w:pPr>
-        <w:pStyle w:val="NoSpacing"/>
-        <w:numPr>
-          <w:ilvl w:val="0"/>
-          <w:numId w:val="4"/>
-        </w:numPr>
-      </w:pPr>
-      <w:r>
-        <w:t>Do temperatures influence murder rates?</w:t>
-      </w:r>
-    </w:p>
-    <w:p/>
-    <w:p>
-      <w:pPr>
-        <w:pStyle w:val="NoSpacing"/>
-      </w:pPr>
-      <w:r>
-        <w:t>Questions we researched (from Monday 4/3)</w:t>
-      </w:r>
-    </w:p>
-    <w:p>
-      <w:pPr>
-        <w:pStyle w:val="NoSpacing"/>
-        <w:numPr>
-          <w:ilvl w:val="0"/>
-          <w:numId w:val="1"/>
-        </w:numPr>
-      </w:pPr>
-      <w:r>
-        <w:t>Circumstances around unsolved crimes</w:t>
-      </w:r>
-    </w:p>
-    <w:p>
-      <w:pPr>
-        <w:pStyle w:val="NoSpacing"/>
-        <w:numPr>
-          <w:ilvl w:val="0"/>
-          <w:numId w:val="1"/>
-        </w:numPr>
-      </w:pPr>
-      <w:r>
-        <w:t>Circumstances around solved vs. unsolved</w:t>
-      </w:r>
-    </w:p>
-    <w:p>
-      <w:pPr>
-        <w:pStyle w:val="NoSpacing"/>
-        <w:numPr>
-          <w:ilvl w:val="0"/>
-          <w:numId w:val="1"/>
-        </w:numPr>
-      </w:pPr>
-      <w:r>
-        <w:t>Types of weapons used over time in violent crime</w:t>
-      </w:r>
-    </w:p>
-    <w:p>
-      <w:pPr>
-        <w:pStyle w:val="NoSpacing"/>
-        <w:numPr>
-          <w:ilvl w:val="0"/>
-          <w:numId w:val="1"/>
-        </w:numPr>
-      </w:pPr>
-      <w:r>
-        <w:t>Types of cases by year</w:t>
-      </w:r>
-    </w:p>
-    <w:p>
-      <w:pPr>
-        <w:pStyle w:val="NoSpacing"/>
-        <w:numPr>
-          <w:ilvl w:val="0"/>
-          <w:numId w:val="1"/>
-        </w:numPr>
-      </w:pPr>
-      <w:r>
-        <w:t>Violent Crime: Relationship to victim</w:t>
-      </w:r>
-    </w:p>
-    <w:p>
-      <w:pPr>
-        <w:pStyle w:val="NoSpacing"/>
-        <w:numPr>
-          <w:ilvl w:val="0"/>
-          <w:numId w:val="1"/>
-        </w:numPr>
-      </w:pPr>
-      <w:r>
-        <w:t>Ratio of solved vs. unsolved over time</w:t>
-      </w:r>
-    </w:p>
-    <w:p>
-      <w:pPr>
-        <w:pStyle w:val="NoSpacing"/>
-        <w:numPr>
-          <w:ilvl w:val="0"/>
-          <w:numId w:val="1"/>
-        </w:numPr>
-      </w:pPr>
-      <w:r>
-        <w:t>Rural vs Urban unsolved over time</w:t>
-      </w:r>
-    </w:p>
-    <w:p>
-      <w:pPr>
-        <w:pStyle w:val="NoSpacing"/>
-        <w:numPr>
-          <w:ilvl w:val="0"/>
-          <w:numId w:val="1"/>
-        </w:numPr>
-      </w:pPr>
-      <w:r>
-        <w:t>Rural vs. Urban crime rate</w:t>
-      </w:r>
-    </w:p>
-    <w:p>
-      <w:pPr>
-        <w:pStyle w:val="NoSpacing"/>
-        <w:numPr>
-          <w:ilvl w:val="0"/>
-          <w:numId w:val="1"/>
-        </w:numPr>
-      </w:pPr>
-      <w:r>
-        <w:t>Age and Gender of victim</w:t>
-      </w:r>
-    </w:p>
-    <w:p>
-      <w:pPr>
-        <w:pStyle w:val="NoSpacing"/>
-        <w:numPr>
-          <w:ilvl w:val="0"/>
-          <w:numId w:val="1"/>
-        </w:numPr>
-      </w:pPr>
-      <w:r>
-        <w:t>Age and Gender of killers</w:t>
-      </w:r>
-    </w:p>
-    <w:p/>
+        <w:t>TBD</w:t>
+      </w:r>
+    </w:p>
     <w:sectPr>
       <w:pgSz w:w="12240" w:h="15840"/>
       <w:pgMar w:top="1440" w:right="1440" w:bottom="1440" w:left="1440" w:header="720" w:footer="720" w:gutter="0"/>
@@ -743,6 +651,119 @@
     </w:lvl>
   </w:abstractNum>
   <w:abstractNum w:abstractNumId="1" w15:restartNumberingAfterBreak="0">
+    <w:nsid w:val="17AC5F21"/>
+    <w:multiLevelType w:val="hybridMultilevel"/>
+    <w:tmpl w:val="90466C02"/>
+    <w:lvl w:ilvl="0" w:tplc="04090001">
+      <w:start w:val="1"/>
+      <w:numFmt w:val="bullet"/>
+      <w:lvlText w:val=""/>
+      <w:lvlJc w:val="left"/>
+      <w:pPr>
+        <w:ind w:left="720" w:hanging="360"/>
+      </w:pPr>
+      <w:rPr>
+        <w:rFonts w:ascii="Symbol" w:hAnsi="Symbol" w:hint="default"/>
+      </w:rPr>
+    </w:lvl>
+    <w:lvl w:ilvl="1" w:tplc="04090003" w:tentative="1">
+      <w:start w:val="1"/>
+      <w:numFmt w:val="bullet"/>
+      <w:lvlText w:val="o"/>
+      <w:lvlJc w:val="left"/>
+      <w:pPr>
+        <w:ind w:left="1440" w:hanging="360"/>
+      </w:pPr>
+      <w:rPr>
+        <w:rFonts w:ascii="Courier New" w:hAnsi="Courier New" w:cs="Courier New" w:hint="default"/>
+      </w:rPr>
+    </w:lvl>
+    <w:lvl w:ilvl="2" w:tplc="04090005" w:tentative="1">
+      <w:start w:val="1"/>
+      <w:numFmt w:val="bullet"/>
+      <w:lvlText w:val=""/>
+      <w:lvlJc w:val="left"/>
+      <w:pPr>
+        <w:ind w:left="2160" w:hanging="360"/>
+      </w:pPr>
+      <w:rPr>
+        <w:rFonts w:ascii="Wingdings" w:hAnsi="Wingdings" w:hint="default"/>
+      </w:rPr>
+    </w:lvl>
+    <w:lvl w:ilvl="3" w:tplc="04090001" w:tentative="1">
+      <w:start w:val="1"/>
+      <w:numFmt w:val="bullet"/>
+      <w:lvlText w:val=""/>
+      <w:lvlJc w:val="left"/>
+      <w:pPr>
+        <w:ind w:left="2880" w:hanging="360"/>
+      </w:pPr>
+      <w:rPr>
+        <w:rFonts w:ascii="Symbol" w:hAnsi="Symbol" w:hint="default"/>
+      </w:rPr>
+    </w:lvl>
+    <w:lvl w:ilvl="4" w:tplc="04090003" w:tentative="1">
+      <w:start w:val="1"/>
+      <w:numFmt w:val="bullet"/>
+      <w:lvlText w:val="o"/>
+      <w:lvlJc w:val="left"/>
+      <w:pPr>
+        <w:ind w:left="3600" w:hanging="360"/>
+      </w:pPr>
+      <w:rPr>
+        <w:rFonts w:ascii="Courier New" w:hAnsi="Courier New" w:cs="Courier New" w:hint="default"/>
+      </w:rPr>
+    </w:lvl>
+    <w:lvl w:ilvl="5" w:tplc="04090005" w:tentative="1">
+      <w:start w:val="1"/>
+      <w:numFmt w:val="bullet"/>
+      <w:lvlText w:val=""/>
+      <w:lvlJc w:val="left"/>
+      <w:pPr>
+        <w:ind w:left="4320" w:hanging="360"/>
+      </w:pPr>
+      <w:rPr>
+        <w:rFonts w:ascii="Wingdings" w:hAnsi="Wingdings" w:hint="default"/>
+      </w:rPr>
+    </w:lvl>
+    <w:lvl w:ilvl="6" w:tplc="04090001" w:tentative="1">
+      <w:start w:val="1"/>
+      <w:numFmt w:val="bullet"/>
+      <w:lvlText w:val=""/>
+      <w:lvlJc w:val="left"/>
+      <w:pPr>
+        <w:ind w:left="5040" w:hanging="360"/>
+      </w:pPr>
+      <w:rPr>
+        <w:rFonts w:ascii="Symbol" w:hAnsi="Symbol" w:hint="default"/>
+      </w:rPr>
+    </w:lvl>
+    <w:lvl w:ilvl="7" w:tplc="04090003" w:tentative="1">
+      <w:start w:val="1"/>
+      <w:numFmt w:val="bullet"/>
+      <w:lvlText w:val="o"/>
+      <w:lvlJc w:val="left"/>
+      <w:pPr>
+        <w:ind w:left="5760" w:hanging="360"/>
+      </w:pPr>
+      <w:rPr>
+        <w:rFonts w:ascii="Courier New" w:hAnsi="Courier New" w:cs="Courier New" w:hint="default"/>
+      </w:rPr>
+    </w:lvl>
+    <w:lvl w:ilvl="8" w:tplc="04090005" w:tentative="1">
+      <w:start w:val="1"/>
+      <w:numFmt w:val="bullet"/>
+      <w:lvlText w:val=""/>
+      <w:lvlJc w:val="left"/>
+      <w:pPr>
+        <w:ind w:left="6480" w:hanging="360"/>
+      </w:pPr>
+      <w:rPr>
+        <w:rFonts w:ascii="Wingdings" w:hAnsi="Wingdings" w:hint="default"/>
+      </w:rPr>
+    </w:lvl>
+  </w:abstractNum>
+  <w:abstractNum w:abstractNumId="2" w15:restartNumberingAfterBreak="0">
     <w:nsid w:val="1ED6319A"/>
     <w:multiLevelType w:val="hybridMultilevel"/>
     <w:tmpl w:val="3322040C"/>
@@ -828,7 +849,233 @@
       </w:pPr>
     </w:lvl>
   </w:abstractNum>
-  <w:abstractNum w:abstractNumId="2" w15:restartNumberingAfterBreak="0">
+  <w:abstractNum w:abstractNumId="3" w15:restartNumberingAfterBreak="0">
+    <w:nsid w:val="23C73214"/>
+    <w:multiLevelType w:val="hybridMultilevel"/>
+    <w:tmpl w:val="E9FE50E0"/>
+    <w:lvl w:ilvl="0" w:tplc="04090001">
+      <w:start w:val="1"/>
+      <w:numFmt w:val="bullet"/>
+      <w:lvlText w:val=""/>
+      <w:lvlJc w:val="left"/>
+      <w:pPr>
+        <w:ind w:left="720" w:hanging="360"/>
+      </w:pPr>
+      <w:rPr>
+        <w:rFonts w:ascii="Symbol" w:hAnsi="Symbol" w:hint="default"/>
+      </w:rPr>
+    </w:lvl>
+    <w:lvl w:ilvl="1" w:tplc="04090003" w:tentative="1">
+      <w:start w:val="1"/>
+      <w:numFmt w:val="bullet"/>
+      <w:lvlText w:val="o"/>
+      <w:lvlJc w:val="left"/>
+      <w:pPr>
+        <w:ind w:left="1440" w:hanging="360"/>
+      </w:pPr>
+      <w:rPr>
+        <w:rFonts w:ascii="Courier New" w:hAnsi="Courier New" w:cs="Courier New" w:hint="default"/>
+      </w:rPr>
+    </w:lvl>
+    <w:lvl w:ilvl="2" w:tplc="04090005" w:tentative="1">
+      <w:start w:val="1"/>
+      <w:numFmt w:val="bullet"/>
+      <w:lvlText w:val=""/>
+      <w:lvlJc w:val="left"/>
+      <w:pPr>
+        <w:ind w:left="2160" w:hanging="360"/>
+      </w:pPr>
+      <w:rPr>
+        <w:rFonts w:ascii="Wingdings" w:hAnsi="Wingdings" w:hint="default"/>
+      </w:rPr>
+    </w:lvl>
+    <w:lvl w:ilvl="3" w:tplc="04090001" w:tentative="1">
+      <w:start w:val="1"/>
+      <w:numFmt w:val="bullet"/>
+      <w:lvlText w:val=""/>
+      <w:lvlJc w:val="left"/>
+      <w:pPr>
+        <w:ind w:left="2880" w:hanging="360"/>
+      </w:pPr>
+      <w:rPr>
+        <w:rFonts w:ascii="Symbol" w:hAnsi="Symbol" w:hint="default"/>
+      </w:rPr>
+    </w:lvl>
+    <w:lvl w:ilvl="4" w:tplc="04090003" w:tentative="1">
+      <w:start w:val="1"/>
+      <w:numFmt w:val="bullet"/>
+      <w:lvlText w:val="o"/>
+      <w:lvlJc w:val="left"/>
+      <w:pPr>
+        <w:ind w:left="3600" w:hanging="360"/>
+      </w:pPr>
+      <w:rPr>
+        <w:rFonts w:ascii="Courier New" w:hAnsi="Courier New" w:cs="Courier New" w:hint="default"/>
+      </w:rPr>
+    </w:lvl>
+    <w:lvl w:ilvl="5" w:tplc="04090005" w:tentative="1">
+      <w:start w:val="1"/>
+      <w:numFmt w:val="bullet"/>
+      <w:lvlText w:val=""/>
+      <w:lvlJc w:val="left"/>
+      <w:pPr>
+        <w:ind w:left="4320" w:hanging="360"/>
+      </w:pPr>
+      <w:rPr>
+        <w:rFonts w:ascii="Wingdings" w:hAnsi="Wingdings" w:hint="default"/>
+      </w:rPr>
+    </w:lvl>
+    <w:lvl w:ilvl="6" w:tplc="04090001" w:tentative="1">
+      <w:start w:val="1"/>
+      <w:numFmt w:val="bullet"/>
+      <w:lvlText w:val=""/>
+      <w:lvlJc w:val="left"/>
+      <w:pPr>
+        <w:ind w:left="5040" w:hanging="360"/>
+      </w:pPr>
+      <w:rPr>
+        <w:rFonts w:ascii="Symbol" w:hAnsi="Symbol" w:hint="default"/>
+      </w:rPr>
+    </w:lvl>
+    <w:lvl w:ilvl="7" w:tplc="04090003" w:tentative="1">
+      <w:start w:val="1"/>
+      <w:numFmt w:val="bullet"/>
+      <w:lvlText w:val="o"/>
+      <w:lvlJc w:val="left"/>
+      <w:pPr>
+        <w:ind w:left="5760" w:hanging="360"/>
+      </w:pPr>
+      <w:rPr>
+        <w:rFonts w:ascii="Courier New" w:hAnsi="Courier New" w:cs="Courier New" w:hint="default"/>
+      </w:rPr>
+    </w:lvl>
+    <w:lvl w:ilvl="8" w:tplc="04090005" w:tentative="1">
+      <w:start w:val="1"/>
+      <w:numFmt w:val="bullet"/>
+      <w:lvlText w:val=""/>
+      <w:lvlJc w:val="left"/>
+      <w:pPr>
+        <w:ind w:left="6480" w:hanging="360"/>
+      </w:pPr>
+      <w:rPr>
+        <w:rFonts w:ascii="Wingdings" w:hAnsi="Wingdings" w:hint="default"/>
+      </w:rPr>
+    </w:lvl>
+  </w:abstractNum>
+  <w:abstractNum w:abstractNumId="4" w15:restartNumberingAfterBreak="0">
+    <w:nsid w:val="38E6168D"/>
+    <w:multiLevelType w:val="hybridMultilevel"/>
+    <w:tmpl w:val="CEA08D90"/>
+    <w:lvl w:ilvl="0" w:tplc="04090001">
+      <w:start w:val="1"/>
+      <w:numFmt w:val="bullet"/>
+      <w:lvlText w:val=""/>
+      <w:lvlJc w:val="left"/>
+      <w:pPr>
+        <w:ind w:left="720" w:hanging="360"/>
+      </w:pPr>
+      <w:rPr>
+        <w:rFonts w:ascii="Symbol" w:hAnsi="Symbol" w:hint="default"/>
+      </w:rPr>
+    </w:lvl>
+    <w:lvl w:ilvl="1" w:tplc="04090003" w:tentative="1">
+      <w:start w:val="1"/>
+      <w:numFmt w:val="bullet"/>
+      <w:lvlText w:val="o"/>
+      <w:lvlJc w:val="left"/>
+      <w:pPr>
+        <w:ind w:left="1440" w:hanging="360"/>
+      </w:pPr>
+      <w:rPr>
+        <w:rFonts w:ascii="Courier New" w:hAnsi="Courier New" w:cs="Courier New" w:hint="default"/>
+      </w:rPr>
+    </w:lvl>
+    <w:lvl w:ilvl="2" w:tplc="04090005" w:tentative="1">
+      <w:start w:val="1"/>
+      <w:numFmt w:val="bullet"/>
+      <w:lvlText w:val=""/>
+      <w:lvlJc w:val="left"/>
+      <w:pPr>
+        <w:ind w:left="2160" w:hanging="360"/>
+      </w:pPr>
+      <w:rPr>
+        <w:rFonts w:ascii="Wingdings" w:hAnsi="Wingdings" w:hint="default"/>
+      </w:rPr>
+    </w:lvl>
+    <w:lvl w:ilvl="3" w:tplc="04090001" w:tentative="1">
+      <w:start w:val="1"/>
+      <w:numFmt w:val="bullet"/>
+      <w:lvlText w:val=""/>
+      <w:lvlJc w:val="left"/>
+      <w:pPr>
+        <w:ind w:left="2880" w:hanging="360"/>
+      </w:pPr>
+      <w:rPr>
+        <w:rFonts w:ascii="Symbol" w:hAnsi="Symbol" w:hint="default"/>
+      </w:rPr>
+    </w:lvl>
+    <w:lvl w:ilvl="4" w:tplc="04090003" w:tentative="1">
+      <w:start w:val="1"/>
+      <w:numFmt w:val="bullet"/>
+      <w:lvlText w:val="o"/>
+      <w:lvlJc w:val="left"/>
+      <w:pPr>
+        <w:ind w:left="3600" w:hanging="360"/>
+      </w:pPr>
+      <w:rPr>
+        <w:rFonts w:ascii="Courier New" w:hAnsi="Courier New" w:cs="Courier New" w:hint="default"/>
+      </w:rPr>
+    </w:lvl>
+    <w:lvl w:ilvl="5" w:tplc="04090005" w:tentative="1">
+      <w:start w:val="1"/>
+      <w:numFmt w:val="bullet"/>
+      <w:lvlText w:val=""/>
+      <w:lvlJc w:val="left"/>
+      <w:pPr>
+        <w:ind w:left="4320" w:hanging="360"/>
+      </w:pPr>
+      <w:rPr>
+        <w:rFonts w:ascii="Wingdings" w:hAnsi="Wingdings" w:hint="default"/>
+      </w:rPr>
+    </w:lvl>
+    <w:lvl w:ilvl="6" w:tplc="04090001" w:tentative="1">
+      <w:start w:val="1"/>
+      <w:numFmt w:val="bullet"/>
+      <w:lvlText w:val=""/>
+      <w:lvlJc w:val="left"/>
+      <w:pPr>
+        <w:ind w:left="5040" w:hanging="360"/>
+      </w:pPr>
+      <w:rPr>
+        <w:rFonts w:ascii="Symbol" w:hAnsi="Symbol" w:hint="default"/>
+      </w:rPr>
+    </w:lvl>
+    <w:lvl w:ilvl="7" w:tplc="04090003" w:tentative="1">
+      <w:start w:val="1"/>
+      <w:numFmt w:val="bullet"/>
+      <w:lvlText w:val="o"/>
+      <w:lvlJc w:val="left"/>
+      <w:pPr>
+        <w:ind w:left="5760" w:hanging="360"/>
+      </w:pPr>
+      <w:rPr>
+        <w:rFonts w:ascii="Courier New" w:hAnsi="Courier New" w:cs="Courier New" w:hint="default"/>
+      </w:rPr>
+    </w:lvl>
+    <w:lvl w:ilvl="8" w:tplc="04090005" w:tentative="1">
+      <w:start w:val="1"/>
+      <w:numFmt w:val="bullet"/>
+      <w:lvlText w:val=""/>
+      <w:lvlJc w:val="left"/>
+      <w:pPr>
+        <w:ind w:left="6480" w:hanging="360"/>
+      </w:pPr>
+      <w:rPr>
+        <w:rFonts w:ascii="Wingdings" w:hAnsi="Wingdings" w:hint="default"/>
+      </w:rPr>
+    </w:lvl>
+  </w:abstractNum>
+  <w:abstractNum w:abstractNumId="5" w15:restartNumberingAfterBreak="0">
     <w:nsid w:val="4AFB47C9"/>
     <w:multiLevelType w:val="hybridMultilevel"/>
     <w:tmpl w:val="421E0702"/>
@@ -941,7 +1188,7 @@
       </w:rPr>
     </w:lvl>
   </w:abstractNum>
-  <w:abstractNum w:abstractNumId="3" w15:restartNumberingAfterBreak="0">
+  <w:abstractNum w:abstractNumId="6" w15:restartNumberingAfterBreak="0">
     <w:nsid w:val="7E560B0E"/>
     <w:multiLevelType w:val="hybridMultilevel"/>
     <w:tmpl w:val="ADAE88CC"/>
@@ -1055,16 +1302,25 @@
     </w:lvl>
   </w:abstractNum>
   <w:num w:numId="1">
-    <w:abstractNumId w:val="1"/>
+    <w:abstractNumId w:val="2"/>
   </w:num>
   <w:num w:numId="2">
-    <w:abstractNumId w:val="3"/>
+    <w:abstractNumId w:val="6"/>
   </w:num>
   <w:num w:numId="3">
     <w:abstractNumId w:val="0"/>
   </w:num>
   <w:num w:numId="4">
-    <w:abstractNumId w:val="2"/>
+    <w:abstractNumId w:val="5"/>
+  </w:num>
+  <w:num w:numId="5">
+    <w:abstractNumId w:val="3"/>
+  </w:num>
+  <w:num w:numId="6">
+    <w:abstractNumId w:val="4"/>
+  </w:num>
+  <w:num w:numId="7">
+    <w:abstractNumId w:val="1"/>
   </w:num>
 </w:numbering>
 </file>

</xml_diff>